<commit_message>
Implementación de un módulo básico de base de datos
</commit_message>
<xml_diff>
--- a/Documentacion curso.docx
+++ b/Documentacion curso.docx
@@ -4714,6 +4714,114 @@
           <w:lang w:eastAsia="es-CO"/>
         </w:rPr>
         <w:t> es un objeto que solo tiene una instancia. Cada vez que llamemos a una función no va a crear múltiples instancias.</w:t>
+      </w:r>
+    </w:p>
+    <w:p>
+      <w:pPr>
+        <w:rPr>
+          <w:u w:val="single"/>
+        </w:rPr>
+      </w:pPr>
+    </w:p>
+    <w:p>
+      <w:pPr>
+        <w:rPr>
+          <w:u w:val="single"/>
+        </w:rPr>
+      </w:pPr>
+    </w:p>
+    <w:p>
+      <w:pPr>
+        <w:spacing w:line="240" w:lineRule="auto"/>
+        <w:rPr>
+          <w:rFonts w:ascii="cooper_hewittmedium" w:eastAsia="Times New Roman" w:hAnsi="cooper_hewittmedium" w:cs="Times New Roman"/>
+          <w:b/>
+          <w:bCs/>
+          <w:color w:val="000000"/>
+          <w:spacing w:val="-2"/>
+          <w:sz w:val="36"/>
+          <w:szCs w:val="36"/>
+          <w:lang w:eastAsia="es-CO"/>
+        </w:rPr>
+      </w:pPr>
+      <w:r>
+        <w:rPr>
+          <w:rFonts w:ascii="cooper_hewittmedium" w:eastAsia="Times New Roman" w:hAnsi="cooper_hewittmedium" w:cs="Times New Roman"/>
+          <w:b/>
+          <w:bCs/>
+          <w:color w:val="000000"/>
+          <w:spacing w:val="-2"/>
+          <w:sz w:val="36"/>
+          <w:szCs w:val="36"/>
+          <w:lang w:eastAsia="es-CO"/>
+        </w:rPr>
+        <w:t>Implementación de un módulo básico de base de datos</w:t>
+      </w:r>
+    </w:p>
+    <w:p>
+      <w:pPr>
+        <w:spacing w:before="113" w:after="113" w:line="240" w:lineRule="auto"/>
+        <w:rPr>
+          <w:rFonts w:ascii="Arial" w:eastAsia="Times New Roman" w:hAnsi="Arial" w:cs="Arial"/>
+          <w:color w:val="273B47"/>
+          <w:sz w:val="24"/>
+          <w:szCs w:val="24"/>
+          <w:lang w:eastAsia="es-CO"/>
+        </w:rPr>
+      </w:pPr>
+      <w:r>
+        <w:rPr>
+          <w:rFonts w:ascii="Arial" w:eastAsia="Times New Roman" w:hAnsi="Arial" w:cs="Arial"/>
+          <w:color w:val="273B47"/>
+          <w:sz w:val="24"/>
+          <w:szCs w:val="24"/>
+          <w:lang w:eastAsia="es-CO"/>
+        </w:rPr>
+        <w:t xml:space="preserve">Vimos cómo definimos los modelos en el video pasado. Ahora vamos a ver cómo podemos relacionar los modelos entre </w:t>
+      </w:r>
+      <w:proofErr w:type="spellStart"/>
+      <w:r>
+        <w:rPr>
+          <w:rFonts w:ascii="Arial" w:eastAsia="Times New Roman" w:hAnsi="Arial" w:cs="Arial"/>
+          <w:color w:val="273B47"/>
+          <w:sz w:val="24"/>
+          <w:szCs w:val="24"/>
+          <w:lang w:eastAsia="es-CO"/>
+        </w:rPr>
+        <w:t>si</w:t>
+      </w:r>
+      <w:proofErr w:type="spellEnd"/>
+      <w:r>
+        <w:rPr>
+          <w:rFonts w:ascii="Arial" w:eastAsia="Times New Roman" w:hAnsi="Arial" w:cs="Arial"/>
+          <w:color w:val="273B47"/>
+          <w:sz w:val="24"/>
+          <w:szCs w:val="24"/>
+          <w:lang w:eastAsia="es-CO"/>
+        </w:rPr>
+        <w:t>.</w:t>
+      </w:r>
+    </w:p>
+    <w:p>
+      <w:pPr>
+        <w:spacing w:before="113" w:after="113" w:line="240" w:lineRule="auto"/>
+        <w:rPr>
+          <w:rFonts w:ascii="Arial" w:eastAsia="Times New Roman" w:hAnsi="Arial" w:cs="Arial"/>
+          <w:color w:val="273B47"/>
+          <w:sz w:val="24"/>
+          <w:szCs w:val="24"/>
+          <w:lang w:eastAsia="es-CO"/>
+        </w:rPr>
+      </w:pPr>
+      <w:r>
+        <w:rPr>
+          <w:rFonts w:ascii="Arial" w:eastAsia="Times New Roman" w:hAnsi="Arial" w:cs="Arial"/>
+          <w:color w:val="273B47"/>
+          <w:sz w:val="24"/>
+          <w:szCs w:val="24"/>
+          <w:lang w:eastAsia="es-CO"/>
+        </w:rPr>
+        <w:t>Primero vamos a necesitar las funciones que definimos anteriormente. Para poner a interactuar los modelos entre si debemos hacer la configuración de la base de datos y los modelos.</w:t>
       </w:r>
     </w:p>
     <w:p>

</xml_diff>

<commit_message>
Implementación de script de inicialización de base de datos
</commit_message>
<xml_diff>
--- a/Documentacion curso.docx
+++ b/Documentacion curso.docx
@@ -4826,12 +4826,128 @@
     </w:p>
     <w:p>
       <w:pPr>
-        <w:rPr>
+        <w:spacing w:before="113" w:after="113" w:line="240" w:lineRule="auto"/>
+        <w:rPr>
+          <w:rFonts w:ascii="Arial" w:eastAsia="Times New Roman" w:hAnsi="Arial" w:cs="Arial"/>
+          <w:color w:val="273B47"/>
+          <w:sz w:val="24"/>
+          <w:szCs w:val="24"/>
+          <w:lang w:eastAsia="es-CO"/>
+        </w:rPr>
+      </w:pPr>
+    </w:p>
+    <w:p>
+      <w:pPr>
+        <w:spacing w:line="240" w:lineRule="auto"/>
+        <w:rPr>
+          <w:rFonts w:ascii="cooper_hewittmedium" w:eastAsia="Times New Roman" w:hAnsi="cooper_hewittmedium" w:cs="Times New Roman"/>
+          <w:b/>
+          <w:bCs/>
+          <w:color w:val="000000"/>
+          <w:spacing w:val="-2"/>
+          <w:sz w:val="36"/>
+          <w:szCs w:val="36"/>
+          <w:lang w:eastAsia="es-CO"/>
+        </w:rPr>
+      </w:pPr>
+      <w:r>
+        <w:rPr>
+          <w:rFonts w:ascii="cooper_hewittmedium" w:eastAsia="Times New Roman" w:hAnsi="cooper_hewittmedium" w:cs="Times New Roman"/>
+          <w:b/>
+          <w:bCs/>
+          <w:color w:val="000000"/>
+          <w:spacing w:val="-2"/>
+          <w:sz w:val="36"/>
+          <w:szCs w:val="36"/>
+          <w:lang w:eastAsia="es-CO"/>
+        </w:rPr>
+        <w:t>Implementación de script de inicialización de base de datos</w:t>
+      </w:r>
+    </w:p>
+    <w:p>
+      <w:pPr>
+        <w:spacing w:before="113" w:after="113" w:line="240" w:lineRule="auto"/>
+        <w:rPr>
+          <w:rFonts w:ascii="Arial" w:eastAsia="Times New Roman" w:hAnsi="Arial" w:cs="Arial"/>
+          <w:color w:val="273B47"/>
+          <w:sz w:val="24"/>
+          <w:szCs w:val="24"/>
+          <w:lang w:eastAsia="es-CO"/>
+        </w:rPr>
+      </w:pPr>
+      <w:r>
+        <w:rPr>
+          <w:rFonts w:ascii="Arial" w:eastAsia="Times New Roman" w:hAnsi="Arial" w:cs="Arial"/>
+          <w:color w:val="273B47"/>
+          <w:sz w:val="24"/>
+          <w:szCs w:val="24"/>
+          <w:lang w:eastAsia="es-CO"/>
+        </w:rPr>
+        <w:t>Cuando ejecutemos el proyecto por primera vez necesitaremos tener creada la base de datos, y crear un usuario con permisos para alimentar esa base de datos.</w:t>
+      </w:r>
+    </w:p>
+    <w:p>
+      <w:pPr>
+        <w:spacing w:before="113" w:after="113" w:line="240" w:lineRule="auto"/>
+        <w:rPr>
+          <w:rFonts w:ascii="Arial" w:eastAsia="Times New Roman" w:hAnsi="Arial" w:cs="Arial"/>
+          <w:color w:val="273B47"/>
+          <w:sz w:val="24"/>
+          <w:szCs w:val="24"/>
           <w:u w:val="single"/>
-        </w:rPr>
-      </w:pPr>
+          <w:lang w:eastAsia="es-CO"/>
+        </w:rPr>
+      </w:pPr>
+      <w:r>
+        <w:rPr>
+          <w:noProof/>
+          <w:lang w:eastAsia="es-CO"/>
+        </w:rPr>
+        <w:drawing>
+          <wp:inline distT="0" distB="0" distL="0" distR="0" wp14:anchorId="5ED64C79" wp14:editId="6F095EE8">
+            <wp:extent cx="5600700" cy="1905000"/>
+            <wp:effectExtent l="0" t="0" r="0" b="0"/>
+            <wp:docPr id="1" name="Imagen 1"/>
+            <wp:cNvGraphicFramePr>
+              <a:graphicFrameLocks xmlns:a="http://schemas.openxmlformats.org/drawingml/2006/main" noChangeAspect="1"/>
+            </wp:cNvGraphicFramePr>
+            <a:graphic xmlns:a="http://schemas.openxmlformats.org/drawingml/2006/main">
+              <a:graphicData uri="http://schemas.openxmlformats.org/drawingml/2006/picture">
+                <pic:pic xmlns:pic="http://schemas.openxmlformats.org/drawingml/2006/picture">
+                  <pic:nvPicPr>
+                    <pic:cNvPr id="1" name=""/>
+                    <pic:cNvPicPr/>
+                  </pic:nvPicPr>
+                  <pic:blipFill>
+                    <a:blip r:embed="rId7"/>
+                    <a:stretch>
+                      <a:fillRect/>
+                    </a:stretch>
+                  </pic:blipFill>
+                  <pic:spPr>
+                    <a:xfrm>
+                      <a:off x="0" y="0"/>
+                      <a:ext cx="5600700" cy="1905000"/>
+                    </a:xfrm>
+                    <a:prstGeom prst="rect">
+                      <a:avLst/>
+                    </a:prstGeom>
+                  </pic:spPr>
+                </pic:pic>
+              </a:graphicData>
+            </a:graphic>
+          </wp:inline>
+        </w:drawing>
+      </w:r>
       <w:bookmarkStart w:id="0" w:name="_GoBack"/>
       <w:bookmarkEnd w:id="0"/>
+    </w:p>
+    <w:p>
+      <w:pPr>
+        <w:rPr>
+          <w:u w:val="single"/>
+        </w:rPr>
+      </w:pPr>
     </w:p>
     <w:sectPr>
       <w:pgSz w:w="12240" w:h="15840"/>

</xml_diff>

<commit_message>
Creando una advertencia sobre el borrado de base de datos
</commit_message>
<xml_diff>
--- a/Documentacion curso.docx
+++ b/Documentacion curso.docx
@@ -4939,15 +4939,317 @@
           </wp:inline>
         </w:drawing>
       </w:r>
+    </w:p>
+    <w:p>
+      <w:pPr>
+        <w:rPr>
+          <w:u w:val="single"/>
+        </w:rPr>
+      </w:pPr>
+    </w:p>
+    <w:p>
+      <w:pPr>
+        <w:rPr>
+          <w:u w:val="single"/>
+        </w:rPr>
+      </w:pPr>
+    </w:p>
+    <w:p>
+      <w:pPr>
+        <w:spacing w:line="240" w:lineRule="auto"/>
+        <w:rPr>
+          <w:rFonts w:ascii="cooper_hewittmedium" w:eastAsia="Times New Roman" w:hAnsi="cooper_hewittmedium" w:cs="Times New Roman"/>
+          <w:b/>
+          <w:bCs/>
+          <w:color w:val="000000"/>
+          <w:spacing w:val="-2"/>
+          <w:sz w:val="36"/>
+          <w:szCs w:val="36"/>
+          <w:lang w:eastAsia="es-CO"/>
+        </w:rPr>
+      </w:pPr>
+      <w:r>
+        <w:rPr>
+          <w:rFonts w:ascii="cooper_hewittmedium" w:eastAsia="Times New Roman" w:hAnsi="cooper_hewittmedium" w:cs="Times New Roman"/>
+          <w:b/>
+          <w:bCs/>
+          <w:color w:val="000000"/>
+          <w:spacing w:val="-2"/>
+          <w:sz w:val="36"/>
+          <w:szCs w:val="36"/>
+          <w:lang w:eastAsia="es-CO"/>
+        </w:rPr>
+        <w:t>Creando una advertencia sobre el borrado de base de datos</w:t>
+      </w:r>
+    </w:p>
+    <w:p>
+      <w:pPr>
+        <w:spacing w:after="0" w:line="240" w:lineRule="auto"/>
+        <w:rPr>
+          <w:rFonts w:ascii="Arial" w:eastAsia="Times New Roman" w:hAnsi="Arial" w:cs="Arial"/>
+          <w:color w:val="273B47"/>
+          <w:sz w:val="24"/>
+          <w:szCs w:val="24"/>
+          <w:lang w:eastAsia="es-CO"/>
+        </w:rPr>
+      </w:pPr>
+      <w:r>
+        <w:rPr>
+          <w:rFonts w:ascii="Arial" w:eastAsia="Times New Roman" w:hAnsi="Arial" w:cs="Arial"/>
+          <w:color w:val="273B47"/>
+          <w:sz w:val="24"/>
+          <w:szCs w:val="24"/>
+          <w:lang w:eastAsia="es-CO"/>
+        </w:rPr>
+        <w:t>Después de haber creado el </w:t>
+      </w:r>
+      <w:r>
+        <w:rPr>
+          <w:rFonts w:ascii="Arial" w:eastAsia="Times New Roman" w:hAnsi="Arial" w:cs="Arial"/>
+          <w:i/>
+          <w:iCs/>
+          <w:color w:val="273B47"/>
+          <w:sz w:val="24"/>
+          <w:szCs w:val="24"/>
+          <w:lang w:eastAsia="es-CO"/>
+        </w:rPr>
+        <w:t>script</w:t>
+      </w:r>
+      <w:r>
+        <w:rPr>
+          <w:rFonts w:ascii="Arial" w:eastAsia="Times New Roman" w:hAnsi="Arial" w:cs="Arial"/>
+          <w:color w:val="273B47"/>
+          <w:sz w:val="24"/>
+          <w:szCs w:val="24"/>
+          <w:lang w:eastAsia="es-CO"/>
+        </w:rPr>
+        <w:t>, cada vez que lo ejecutamos vamos a borrar la base de datos. Como esto puede ser peligroso vamos a preguntarle al usuario si está seguro de esto. Vamos a crear un </w:t>
+      </w:r>
+      <w:proofErr w:type="spellStart"/>
+      <w:r>
+        <w:rPr>
+          <w:rFonts w:ascii="Arial" w:eastAsia="Times New Roman" w:hAnsi="Arial" w:cs="Arial"/>
+          <w:i/>
+          <w:iCs/>
+          <w:color w:val="273B47"/>
+          <w:sz w:val="24"/>
+          <w:szCs w:val="24"/>
+          <w:lang w:eastAsia="es-CO"/>
+        </w:rPr>
+        <w:t>promp</w:t>
+      </w:r>
+      <w:proofErr w:type="spellEnd"/>
+      <w:r>
+        <w:rPr>
+          <w:rFonts w:ascii="Arial" w:eastAsia="Times New Roman" w:hAnsi="Arial" w:cs="Arial"/>
+          <w:i/>
+          <w:iCs/>
+          <w:color w:val="273B47"/>
+          <w:sz w:val="24"/>
+          <w:szCs w:val="24"/>
+          <w:lang w:eastAsia="es-CO"/>
+        </w:rPr>
+        <w:t xml:space="preserve"> </w:t>
+      </w:r>
+      <w:proofErr w:type="spellStart"/>
+      <w:r>
+        <w:rPr>
+          <w:rFonts w:ascii="Arial" w:eastAsia="Times New Roman" w:hAnsi="Arial" w:cs="Arial"/>
+          <w:i/>
+          <w:iCs/>
+          <w:color w:val="273B47"/>
+          <w:sz w:val="24"/>
+          <w:szCs w:val="24"/>
+          <w:lang w:eastAsia="es-CO"/>
+        </w:rPr>
+        <w:t>t</w:t>
+      </w:r>
+      <w:r>
+        <w:rPr>
+          <w:rFonts w:ascii="Arial" w:eastAsia="Times New Roman" w:hAnsi="Arial" w:cs="Arial"/>
+          <w:color w:val="273B47"/>
+          <w:sz w:val="24"/>
+          <w:szCs w:val="24"/>
+          <w:lang w:eastAsia="es-CO"/>
+        </w:rPr>
+        <w:t>que</w:t>
+      </w:r>
+      <w:proofErr w:type="spellEnd"/>
+      <w:r>
+        <w:rPr>
+          <w:rFonts w:ascii="Arial" w:eastAsia="Times New Roman" w:hAnsi="Arial" w:cs="Arial"/>
+          <w:color w:val="273B47"/>
+          <w:sz w:val="24"/>
+          <w:szCs w:val="24"/>
+          <w:lang w:eastAsia="es-CO"/>
+        </w:rPr>
+        <w:t xml:space="preserve"> haga una confirmación de ejecución del script de inicialización.</w:t>
+      </w:r>
+    </w:p>
+    <w:p>
+      <w:pPr>
+        <w:spacing w:after="0" w:line="240" w:lineRule="auto"/>
+        <w:rPr>
+          <w:rFonts w:ascii="Arial" w:eastAsia="Times New Roman" w:hAnsi="Arial" w:cs="Arial"/>
+          <w:color w:val="273B47"/>
+          <w:sz w:val="24"/>
+          <w:szCs w:val="24"/>
+          <w:lang w:eastAsia="es-CO"/>
+        </w:rPr>
+      </w:pPr>
+      <w:r>
+        <w:rPr>
+          <w:rFonts w:ascii="Arial" w:eastAsia="Times New Roman" w:hAnsi="Arial" w:cs="Arial"/>
+          <w:color w:val="273B47"/>
+          <w:sz w:val="24"/>
+          <w:szCs w:val="24"/>
+          <w:lang w:eastAsia="es-CO"/>
+        </w:rPr>
+        <w:t>Cuando hay un error, como por ejemplo pasar mal la contraseña, no debería permitirnos avanzar con el script. Hay una parte de la configuración de </w:t>
+      </w:r>
+      <w:proofErr w:type="spellStart"/>
+      <w:r>
+        <w:rPr>
+          <w:rFonts w:ascii="Arial" w:eastAsia="Times New Roman" w:hAnsi="Arial" w:cs="Arial"/>
+          <w:b/>
+          <w:bCs/>
+          <w:color w:val="273B47"/>
+          <w:sz w:val="24"/>
+          <w:szCs w:val="24"/>
+          <w:lang w:eastAsia="es-CO"/>
+        </w:rPr>
+        <w:t>PostgreSQL</w:t>
+      </w:r>
+      <w:proofErr w:type="spellEnd"/>
+      <w:r>
+        <w:rPr>
+          <w:rFonts w:ascii="Arial" w:eastAsia="Times New Roman" w:hAnsi="Arial" w:cs="Arial"/>
+          <w:color w:val="273B47"/>
+          <w:sz w:val="24"/>
+          <w:szCs w:val="24"/>
+          <w:lang w:eastAsia="es-CO"/>
+        </w:rPr>
+        <w:t> en la que por defecto tiene unos parámetros </w:t>
+      </w:r>
+      <w:r>
+        <w:rPr>
+          <w:rFonts w:ascii="Arial" w:eastAsia="Times New Roman" w:hAnsi="Arial" w:cs="Arial"/>
+          <w:i/>
+          <w:iCs/>
+          <w:color w:val="273B47"/>
+          <w:sz w:val="24"/>
+          <w:szCs w:val="24"/>
+          <w:lang w:eastAsia="es-CO"/>
+        </w:rPr>
+        <w:t>trust</w:t>
+      </w:r>
+      <w:r>
+        <w:rPr>
+          <w:rFonts w:ascii="Arial" w:eastAsia="Times New Roman" w:hAnsi="Arial" w:cs="Arial"/>
+          <w:color w:val="273B47"/>
+          <w:sz w:val="24"/>
+          <w:szCs w:val="24"/>
+          <w:lang w:eastAsia="es-CO"/>
+        </w:rPr>
+        <w:t xml:space="preserve">, que permiten </w:t>
+      </w:r>
+      <w:r>
+        <w:rPr>
+          <w:rFonts w:ascii="Arial" w:eastAsia="Times New Roman" w:hAnsi="Arial" w:cs="Arial"/>
+          <w:color w:val="273B47"/>
+          <w:sz w:val="24"/>
+          <w:szCs w:val="24"/>
+          <w:lang w:eastAsia="es-CO"/>
+        </w:rPr>
+        <w:lastRenderedPageBreak/>
+        <w:t xml:space="preserve">autenticación sin </w:t>
+      </w:r>
+      <w:proofErr w:type="spellStart"/>
+      <w:r>
+        <w:rPr>
+          <w:rFonts w:ascii="Arial" w:eastAsia="Times New Roman" w:hAnsi="Arial" w:cs="Arial"/>
+          <w:color w:val="273B47"/>
+          <w:sz w:val="24"/>
+          <w:szCs w:val="24"/>
+          <w:lang w:eastAsia="es-CO"/>
+        </w:rPr>
+        <w:t>password</w:t>
+      </w:r>
+      <w:proofErr w:type="spellEnd"/>
+      <w:r>
+        <w:rPr>
+          <w:rFonts w:ascii="Arial" w:eastAsia="Times New Roman" w:hAnsi="Arial" w:cs="Arial"/>
+          <w:color w:val="273B47"/>
+          <w:sz w:val="24"/>
+          <w:szCs w:val="24"/>
+          <w:lang w:eastAsia="es-CO"/>
+        </w:rPr>
+        <w:t>. Es importante que tengas en cuenta esto y hagas el ajuste.</w:t>
+      </w:r>
+    </w:p>
+    <w:p>
+      <w:pPr>
+        <w:rPr>
+          <w:u w:val="single"/>
+        </w:rPr>
+      </w:pPr>
+    </w:p>
+    <w:p>
+      <w:pPr>
+        <w:rPr>
+          <w:u w:val="single"/>
+        </w:rPr>
+      </w:pPr>
+    </w:p>
+    <w:p>
+      <w:pPr>
+        <w:rPr>
+          <w:u w:val="single"/>
+        </w:rPr>
+      </w:pPr>
+      <w:r>
+        <w:rPr>
+          <w:noProof/>
+          <w:lang w:eastAsia="es-CO"/>
+        </w:rPr>
+        <w:drawing>
+          <wp:inline distT="0" distB="0" distL="0" distR="0" wp14:anchorId="0A5A4543" wp14:editId="42E897DE">
+            <wp:extent cx="5591175" cy="1466850"/>
+            <wp:effectExtent l="0" t="0" r="9525" b="0"/>
+            <wp:docPr id="2" name="Imagen 2"/>
+            <wp:cNvGraphicFramePr>
+              <a:graphicFrameLocks xmlns:a="http://schemas.openxmlformats.org/drawingml/2006/main" noChangeAspect="1"/>
+            </wp:cNvGraphicFramePr>
+            <a:graphic xmlns:a="http://schemas.openxmlformats.org/drawingml/2006/main">
+              <a:graphicData uri="http://schemas.openxmlformats.org/drawingml/2006/picture">
+                <pic:pic xmlns:pic="http://schemas.openxmlformats.org/drawingml/2006/picture">
+                  <pic:nvPicPr>
+                    <pic:cNvPr id="1" name=""/>
+                    <pic:cNvPicPr/>
+                  </pic:nvPicPr>
+                  <pic:blipFill>
+                    <a:blip r:embed="rId8"/>
+                    <a:stretch>
+                      <a:fillRect/>
+                    </a:stretch>
+                  </pic:blipFill>
+                  <pic:spPr>
+                    <a:xfrm>
+                      <a:off x="0" y="0"/>
+                      <a:ext cx="5591175" cy="1466850"/>
+                    </a:xfrm>
+                    <a:prstGeom prst="rect">
+                      <a:avLst/>
+                    </a:prstGeom>
+                  </pic:spPr>
+                </pic:pic>
+              </a:graphicData>
+            </a:graphic>
+          </wp:inline>
+        </w:drawing>
+      </w:r>
       <w:bookmarkStart w:id="0" w:name="_GoBack"/>
       <w:bookmarkEnd w:id="0"/>
-    </w:p>
-    <w:p>
-      <w:pPr>
-        <w:rPr>
-          <w:u w:val="single"/>
-        </w:rPr>
-      </w:pPr>
     </w:p>
     <w:sectPr>
       <w:pgSz w:w="12240" w:h="15840"/>

</xml_diff>

<commit_message>
Introducción a pruebas unitarias con Ava.js
</commit_message>
<xml_diff>
--- a/Documentacion curso.docx
+++ b/Documentacion curso.docx
@@ -5237,6 +5237,333 @@
                     <a:xfrm>
                       <a:off x="0" y="0"/>
                       <a:ext cx="5591175" cy="1466850"/>
+                    </a:xfrm>
+                    <a:prstGeom prst="rect">
+                      <a:avLst/>
+                    </a:prstGeom>
+                  </pic:spPr>
+                </pic:pic>
+              </a:graphicData>
+            </a:graphic>
+          </wp:inline>
+        </w:drawing>
+      </w:r>
+    </w:p>
+    <w:p>
+      <w:pPr>
+        <w:rPr>
+          <w:u w:val="single"/>
+        </w:rPr>
+      </w:pPr>
+    </w:p>
+    <w:p>
+      <w:pPr>
+        <w:spacing w:line="240" w:lineRule="auto"/>
+        <w:rPr>
+          <w:rFonts w:ascii="cooper_hewittmedium" w:eastAsia="Times New Roman" w:hAnsi="cooper_hewittmedium" w:cs="Times New Roman"/>
+          <w:b/>
+          <w:bCs/>
+          <w:color w:val="000000"/>
+          <w:spacing w:val="-2"/>
+          <w:sz w:val="36"/>
+          <w:szCs w:val="36"/>
+          <w:lang w:eastAsia="es-CO"/>
+        </w:rPr>
+      </w:pPr>
+      <w:r>
+        <w:rPr>
+          <w:rFonts w:ascii="cooper_hewittmedium" w:eastAsia="Times New Roman" w:hAnsi="cooper_hewittmedium" w:cs="Times New Roman"/>
+          <w:b/>
+          <w:bCs/>
+          <w:color w:val="000000"/>
+          <w:spacing w:val="-2"/>
+          <w:sz w:val="36"/>
+          <w:szCs w:val="36"/>
+          <w:lang w:eastAsia="es-CO"/>
+        </w:rPr>
+        <w:t>Introducción a pruebas unitarias con Ava.js</w:t>
+      </w:r>
+    </w:p>
+    <w:p>
+      <w:pPr>
+        <w:spacing w:after="0" w:line="240" w:lineRule="auto"/>
+        <w:rPr>
+          <w:rFonts w:ascii="Arial" w:eastAsia="Times New Roman" w:hAnsi="Arial" w:cs="Arial"/>
+          <w:color w:val="273B47"/>
+          <w:sz w:val="24"/>
+          <w:szCs w:val="24"/>
+          <w:lang w:eastAsia="es-CO"/>
+        </w:rPr>
+      </w:pPr>
+      <w:r>
+        <w:rPr>
+          <w:rFonts w:ascii="Arial" w:eastAsia="Times New Roman" w:hAnsi="Arial" w:cs="Arial"/>
+          <w:b/>
+          <w:bCs/>
+          <w:color w:val="273B47"/>
+          <w:sz w:val="24"/>
+          <w:szCs w:val="24"/>
+          <w:lang w:eastAsia="es-CO"/>
+        </w:rPr>
+        <w:t>Ava.js</w:t>
+      </w:r>
+      <w:r>
+        <w:rPr>
+          <w:rFonts w:ascii="Arial" w:eastAsia="Times New Roman" w:hAnsi="Arial" w:cs="Arial"/>
+          <w:color w:val="273B47"/>
+          <w:sz w:val="24"/>
+          <w:szCs w:val="24"/>
+          <w:lang w:eastAsia="es-CO"/>
+        </w:rPr>
+        <w:t xml:space="preserve"> es un test </w:t>
+      </w:r>
+      <w:proofErr w:type="spellStart"/>
+      <w:r>
+        <w:rPr>
+          <w:rFonts w:ascii="Arial" w:eastAsia="Times New Roman" w:hAnsi="Arial" w:cs="Arial"/>
+          <w:color w:val="273B47"/>
+          <w:sz w:val="24"/>
+          <w:szCs w:val="24"/>
+          <w:lang w:eastAsia="es-CO"/>
+        </w:rPr>
+        <w:t>runner</w:t>
+      </w:r>
+      <w:proofErr w:type="spellEnd"/>
+      <w:r>
+        <w:rPr>
+          <w:rFonts w:ascii="Arial" w:eastAsia="Times New Roman" w:hAnsi="Arial" w:cs="Arial"/>
+          <w:color w:val="273B47"/>
+          <w:sz w:val="24"/>
+          <w:szCs w:val="24"/>
+          <w:lang w:eastAsia="es-CO"/>
+        </w:rPr>
+        <w:t xml:space="preserve"> que permite definir cada uno de los </w:t>
+      </w:r>
+      <w:proofErr w:type="spellStart"/>
+      <w:r>
+        <w:rPr>
+          <w:rFonts w:ascii="Arial" w:eastAsia="Times New Roman" w:hAnsi="Arial" w:cs="Arial"/>
+          <w:color w:val="273B47"/>
+          <w:sz w:val="24"/>
+          <w:szCs w:val="24"/>
+          <w:lang w:eastAsia="es-CO"/>
+        </w:rPr>
+        <w:t>tests</w:t>
+      </w:r>
+      <w:proofErr w:type="spellEnd"/>
+      <w:r>
+        <w:rPr>
+          <w:rFonts w:ascii="Arial" w:eastAsia="Times New Roman" w:hAnsi="Arial" w:cs="Arial"/>
+          <w:color w:val="273B47"/>
+          <w:sz w:val="24"/>
+          <w:szCs w:val="24"/>
+          <w:lang w:eastAsia="es-CO"/>
+        </w:rPr>
+        <w:t xml:space="preserve"> de nuestra </w:t>
+      </w:r>
+      <w:proofErr w:type="spellStart"/>
+      <w:r>
+        <w:rPr>
+          <w:rFonts w:ascii="Arial" w:eastAsia="Times New Roman" w:hAnsi="Arial" w:cs="Arial"/>
+          <w:color w:val="273B47"/>
+          <w:sz w:val="24"/>
+          <w:szCs w:val="24"/>
+          <w:lang w:eastAsia="es-CO"/>
+        </w:rPr>
+        <w:t>app</w:t>
+      </w:r>
+      <w:proofErr w:type="spellEnd"/>
+      <w:r>
+        <w:rPr>
+          <w:rFonts w:ascii="Arial" w:eastAsia="Times New Roman" w:hAnsi="Arial" w:cs="Arial"/>
+          <w:color w:val="273B47"/>
+          <w:sz w:val="24"/>
+          <w:szCs w:val="24"/>
+          <w:lang w:eastAsia="es-CO"/>
+        </w:rPr>
+        <w:t xml:space="preserve"> y soporta </w:t>
+      </w:r>
+      <w:proofErr w:type="spellStart"/>
+      <w:r>
+        <w:rPr>
+          <w:rFonts w:ascii="Arial" w:eastAsia="Times New Roman" w:hAnsi="Arial" w:cs="Arial"/>
+          <w:b/>
+          <w:bCs/>
+          <w:color w:val="273B47"/>
+          <w:sz w:val="24"/>
+          <w:szCs w:val="24"/>
+          <w:lang w:eastAsia="es-CO"/>
+        </w:rPr>
+        <w:t>ECMAScript</w:t>
+      </w:r>
+      <w:proofErr w:type="spellEnd"/>
+      <w:r>
+        <w:rPr>
+          <w:rFonts w:ascii="Arial" w:eastAsia="Times New Roman" w:hAnsi="Arial" w:cs="Arial"/>
+          <w:b/>
+          <w:bCs/>
+          <w:color w:val="273B47"/>
+          <w:sz w:val="24"/>
+          <w:szCs w:val="24"/>
+          <w:lang w:eastAsia="es-CO"/>
+        </w:rPr>
+        <w:t xml:space="preserve"> 2016.</w:t>
+      </w:r>
+    </w:p>
+    <w:p>
+      <w:pPr>
+        <w:rPr>
+          <w:u w:val="single"/>
+        </w:rPr>
+      </w:pPr>
+    </w:p>
+    <w:p>
+      <w:pPr>
+        <w:rPr>
+          <w:u w:val="single"/>
+        </w:rPr>
+      </w:pPr>
+      <w:r>
+        <w:rPr>
+          <w:noProof/>
+          <w:lang w:eastAsia="es-CO"/>
+        </w:rPr>
+        <w:drawing>
+          <wp:inline distT="0" distB="0" distL="0" distR="0" wp14:anchorId="05014D99" wp14:editId="6C8AE741">
+            <wp:extent cx="5612130" cy="1708785"/>
+            <wp:effectExtent l="0" t="0" r="7620" b="5715"/>
+            <wp:docPr id="3" name="Imagen 3"/>
+            <wp:cNvGraphicFramePr>
+              <a:graphicFrameLocks xmlns:a="http://schemas.openxmlformats.org/drawingml/2006/main" noChangeAspect="1"/>
+            </wp:cNvGraphicFramePr>
+            <a:graphic xmlns:a="http://schemas.openxmlformats.org/drawingml/2006/main">
+              <a:graphicData uri="http://schemas.openxmlformats.org/drawingml/2006/picture">
+                <pic:pic xmlns:pic="http://schemas.openxmlformats.org/drawingml/2006/picture">
+                  <pic:nvPicPr>
+                    <pic:cNvPr id="1" name=""/>
+                    <pic:cNvPicPr/>
+                  </pic:nvPicPr>
+                  <pic:blipFill>
+                    <a:blip r:embed="rId9"/>
+                    <a:stretch>
+                      <a:fillRect/>
+                    </a:stretch>
+                  </pic:blipFill>
+                  <pic:spPr>
+                    <a:xfrm>
+                      <a:off x="0" y="0"/>
+                      <a:ext cx="5612130" cy="1708785"/>
+                    </a:xfrm>
+                    <a:prstGeom prst="rect">
+                      <a:avLst/>
+                    </a:prstGeom>
+                  </pic:spPr>
+                </pic:pic>
+              </a:graphicData>
+            </a:graphic>
+          </wp:inline>
+        </w:drawing>
+      </w:r>
+    </w:p>
+    <w:p>
+      <w:pPr>
+        <w:rPr>
+          <w:u w:val="single"/>
+        </w:rPr>
+      </w:pPr>
+    </w:p>
+    <w:p>
+      <w:pPr>
+        <w:rPr>
+          <w:u w:val="single"/>
+        </w:rPr>
+      </w:pPr>
+      <w:r>
+        <w:rPr>
+          <w:noProof/>
+          <w:lang w:eastAsia="es-CO"/>
+        </w:rPr>
+        <w:drawing>
+          <wp:inline distT="0" distB="0" distL="0" distR="0" wp14:anchorId="030A7F38" wp14:editId="1EB5EE13">
+            <wp:extent cx="5612130" cy="1082675"/>
+            <wp:effectExtent l="0" t="0" r="7620" b="3175"/>
+            <wp:docPr id="4" name="Imagen 4"/>
+            <wp:cNvGraphicFramePr>
+              <a:graphicFrameLocks xmlns:a="http://schemas.openxmlformats.org/drawingml/2006/main" noChangeAspect="1"/>
+            </wp:cNvGraphicFramePr>
+            <a:graphic xmlns:a="http://schemas.openxmlformats.org/drawingml/2006/main">
+              <a:graphicData uri="http://schemas.openxmlformats.org/drawingml/2006/picture">
+                <pic:pic xmlns:pic="http://schemas.openxmlformats.org/drawingml/2006/picture">
+                  <pic:nvPicPr>
+                    <pic:cNvPr id="1" name=""/>
+                    <pic:cNvPicPr/>
+                  </pic:nvPicPr>
+                  <pic:blipFill>
+                    <a:blip r:embed="rId10"/>
+                    <a:stretch>
+                      <a:fillRect/>
+                    </a:stretch>
+                  </pic:blipFill>
+                  <pic:spPr>
+                    <a:xfrm>
+                      <a:off x="0" y="0"/>
+                      <a:ext cx="5612130" cy="1082675"/>
+                    </a:xfrm>
+                    <a:prstGeom prst="rect">
+                      <a:avLst/>
+                    </a:prstGeom>
+                  </pic:spPr>
+                </pic:pic>
+              </a:graphicData>
+            </a:graphic>
+          </wp:inline>
+        </w:drawing>
+      </w:r>
+    </w:p>
+    <w:p>
+      <w:pPr>
+        <w:rPr>
+          <w:u w:val="single"/>
+        </w:rPr>
+      </w:pPr>
+    </w:p>
+    <w:p>
+      <w:pPr>
+        <w:rPr>
+          <w:u w:val="single"/>
+        </w:rPr>
+      </w:pPr>
+      <w:r>
+        <w:rPr>
+          <w:noProof/>
+          <w:lang w:eastAsia="es-CO"/>
+        </w:rPr>
+        <w:lastRenderedPageBreak/>
+        <w:drawing>
+          <wp:inline distT="0" distB="0" distL="0" distR="0" wp14:anchorId="0598D4D8" wp14:editId="30020EF6">
+            <wp:extent cx="5591175" cy="1285875"/>
+            <wp:effectExtent l="0" t="0" r="9525" b="9525"/>
+            <wp:docPr id="5" name="Imagen 5"/>
+            <wp:cNvGraphicFramePr>
+              <a:graphicFrameLocks xmlns:a="http://schemas.openxmlformats.org/drawingml/2006/main" noChangeAspect="1"/>
+            </wp:cNvGraphicFramePr>
+            <a:graphic xmlns:a="http://schemas.openxmlformats.org/drawingml/2006/main">
+              <a:graphicData uri="http://schemas.openxmlformats.org/drawingml/2006/picture">
+                <pic:pic xmlns:pic="http://schemas.openxmlformats.org/drawingml/2006/picture">
+                  <pic:nvPicPr>
+                    <pic:cNvPr id="1" name=""/>
+                    <pic:cNvPicPr/>
+                  </pic:nvPicPr>
+                  <pic:blipFill>
+                    <a:blip r:embed="rId11"/>
+                    <a:stretch>
+                      <a:fillRect/>
+                    </a:stretch>
+                  </pic:blipFill>
+                  <pic:spPr>
+                    <a:xfrm>
+                      <a:off x="0" y="0"/>
+                      <a:ext cx="5591175" cy="1285875"/>
                     </a:xfrm>
                     <a:prstGeom prst="rect">
                       <a:avLst/>

</xml_diff>

<commit_message>
Introducción a code coverage con nyc
</commit_message>
<xml_diff>
--- a/Documentacion curso.docx
+++ b/Documentacion curso.docx
@@ -5564,6 +5564,252 @@
                     <a:xfrm>
                       <a:off x="0" y="0"/>
                       <a:ext cx="5591175" cy="1285875"/>
+                    </a:xfrm>
+                    <a:prstGeom prst="rect">
+                      <a:avLst/>
+                    </a:prstGeom>
+                  </pic:spPr>
+                </pic:pic>
+              </a:graphicData>
+            </a:graphic>
+          </wp:inline>
+        </w:drawing>
+      </w:r>
+    </w:p>
+    <w:p>
+      <w:pPr>
+        <w:rPr>
+          <w:u w:val="single"/>
+        </w:rPr>
+      </w:pPr>
+    </w:p>
+    <w:p>
+      <w:pPr>
+        <w:spacing w:line="240" w:lineRule="auto"/>
+        <w:rPr>
+          <w:rFonts w:ascii="cooper_hewittmedium" w:eastAsia="Times New Roman" w:hAnsi="cooper_hewittmedium" w:cs="Times New Roman"/>
+          <w:b/>
+          <w:bCs/>
+          <w:color w:val="000000"/>
+          <w:spacing w:val="-2"/>
+          <w:sz w:val="36"/>
+          <w:szCs w:val="36"/>
+          <w:lang w:eastAsia="es-CO"/>
+        </w:rPr>
+      </w:pPr>
+      <w:r>
+        <w:rPr>
+          <w:rFonts w:ascii="cooper_hewittmedium" w:eastAsia="Times New Roman" w:hAnsi="cooper_hewittmedium" w:cs="Times New Roman"/>
+          <w:b/>
+          <w:bCs/>
+          <w:color w:val="000000"/>
+          <w:spacing w:val="-2"/>
+          <w:sz w:val="36"/>
+          <w:szCs w:val="36"/>
+          <w:lang w:eastAsia="es-CO"/>
+        </w:rPr>
+        <w:t xml:space="preserve">Introducción a </w:t>
+      </w:r>
+      <w:proofErr w:type="spellStart"/>
+      <w:r>
+        <w:rPr>
+          <w:rFonts w:ascii="cooper_hewittmedium" w:eastAsia="Times New Roman" w:hAnsi="cooper_hewittmedium" w:cs="Times New Roman"/>
+          <w:b/>
+          <w:bCs/>
+          <w:color w:val="000000"/>
+          <w:spacing w:val="-2"/>
+          <w:sz w:val="36"/>
+          <w:szCs w:val="36"/>
+          <w:lang w:eastAsia="es-CO"/>
+        </w:rPr>
+        <w:t>code</w:t>
+      </w:r>
+      <w:proofErr w:type="spellEnd"/>
+      <w:r>
+        <w:rPr>
+          <w:rFonts w:ascii="cooper_hewittmedium" w:eastAsia="Times New Roman" w:hAnsi="cooper_hewittmedium" w:cs="Times New Roman"/>
+          <w:b/>
+          <w:bCs/>
+          <w:color w:val="000000"/>
+          <w:spacing w:val="-2"/>
+          <w:sz w:val="36"/>
+          <w:szCs w:val="36"/>
+          <w:lang w:eastAsia="es-CO"/>
+        </w:rPr>
+        <w:t xml:space="preserve"> </w:t>
+      </w:r>
+      <w:proofErr w:type="spellStart"/>
+      <w:r>
+        <w:rPr>
+          <w:rFonts w:ascii="cooper_hewittmedium" w:eastAsia="Times New Roman" w:hAnsi="cooper_hewittmedium" w:cs="Times New Roman"/>
+          <w:b/>
+          <w:bCs/>
+          <w:color w:val="000000"/>
+          <w:spacing w:val="-2"/>
+          <w:sz w:val="36"/>
+          <w:szCs w:val="36"/>
+          <w:lang w:eastAsia="es-CO"/>
+        </w:rPr>
+        <w:t>coverage</w:t>
+      </w:r>
+      <w:proofErr w:type="spellEnd"/>
+      <w:r>
+        <w:rPr>
+          <w:rFonts w:ascii="cooper_hewittmedium" w:eastAsia="Times New Roman" w:hAnsi="cooper_hewittmedium" w:cs="Times New Roman"/>
+          <w:b/>
+          <w:bCs/>
+          <w:color w:val="000000"/>
+          <w:spacing w:val="-2"/>
+          <w:sz w:val="36"/>
+          <w:szCs w:val="36"/>
+          <w:lang w:eastAsia="es-CO"/>
+        </w:rPr>
+        <w:t xml:space="preserve"> con </w:t>
+      </w:r>
+      <w:proofErr w:type="spellStart"/>
+      <w:r>
+        <w:rPr>
+          <w:rFonts w:ascii="cooper_hewittmedium" w:eastAsia="Times New Roman" w:hAnsi="cooper_hewittmedium" w:cs="Times New Roman"/>
+          <w:b/>
+          <w:bCs/>
+          <w:color w:val="000000"/>
+          <w:spacing w:val="-2"/>
+          <w:sz w:val="36"/>
+          <w:szCs w:val="36"/>
+          <w:lang w:eastAsia="es-CO"/>
+        </w:rPr>
+        <w:t>nyc</w:t>
+      </w:r>
+      <w:proofErr w:type="spellEnd"/>
+    </w:p>
+    <w:p>
+      <w:pPr>
+        <w:spacing w:after="0" w:line="240" w:lineRule="auto"/>
+        <w:rPr>
+          <w:rFonts w:ascii="Arial" w:eastAsia="Times New Roman" w:hAnsi="Arial" w:cs="Arial"/>
+          <w:color w:val="273B47"/>
+          <w:sz w:val="24"/>
+          <w:szCs w:val="24"/>
+          <w:lang w:eastAsia="es-CO"/>
+        </w:rPr>
+      </w:pPr>
+      <w:r>
+        <w:rPr>
+          <w:rFonts w:ascii="Arial" w:eastAsia="Times New Roman" w:hAnsi="Arial" w:cs="Arial"/>
+          <w:b/>
+          <w:bCs/>
+          <w:color w:val="273B47"/>
+          <w:sz w:val="24"/>
+          <w:szCs w:val="24"/>
+          <w:lang w:eastAsia="es-CO"/>
+        </w:rPr>
+        <w:t xml:space="preserve">Test </w:t>
+      </w:r>
+      <w:proofErr w:type="spellStart"/>
+      <w:r>
+        <w:rPr>
+          <w:rFonts w:ascii="Arial" w:eastAsia="Times New Roman" w:hAnsi="Arial" w:cs="Arial"/>
+          <w:b/>
+          <w:bCs/>
+          <w:color w:val="273B47"/>
+          <w:sz w:val="24"/>
+          <w:szCs w:val="24"/>
+          <w:lang w:eastAsia="es-CO"/>
+        </w:rPr>
+        <w:t>coverage</w:t>
+      </w:r>
+      <w:proofErr w:type="spellEnd"/>
+      <w:r>
+        <w:rPr>
+          <w:rFonts w:ascii="Arial" w:eastAsia="Times New Roman" w:hAnsi="Arial" w:cs="Arial"/>
+          <w:color w:val="273B47"/>
+          <w:sz w:val="24"/>
+          <w:szCs w:val="24"/>
+          <w:lang w:eastAsia="es-CO"/>
+        </w:rPr>
+        <w:t xml:space="preserve"> es una técnica que permite ver si los </w:t>
+      </w:r>
+      <w:proofErr w:type="spellStart"/>
+      <w:r>
+        <w:rPr>
+          <w:rFonts w:ascii="Arial" w:eastAsia="Times New Roman" w:hAnsi="Arial" w:cs="Arial"/>
+          <w:color w:val="273B47"/>
+          <w:sz w:val="24"/>
+          <w:szCs w:val="24"/>
+          <w:lang w:eastAsia="es-CO"/>
+        </w:rPr>
+        <w:t>tests</w:t>
+      </w:r>
+      <w:proofErr w:type="spellEnd"/>
+      <w:r>
+        <w:rPr>
+          <w:rFonts w:ascii="Arial" w:eastAsia="Times New Roman" w:hAnsi="Arial" w:cs="Arial"/>
+          <w:color w:val="273B47"/>
+          <w:sz w:val="24"/>
+          <w:szCs w:val="24"/>
+          <w:lang w:eastAsia="es-CO"/>
+        </w:rPr>
+        <w:t xml:space="preserve"> que hemos creado están cubriendo el código de nuestra aplicación, y si están siendo considerados en las pruebas. El resultado será un porcentaje, que nos va a decir cuánto del código está siendo abarcado.</w:t>
+      </w:r>
+    </w:p>
+    <w:p>
+      <w:pPr>
+        <w:spacing w:before="113" w:after="113" w:line="240" w:lineRule="auto"/>
+        <w:rPr>
+          <w:rFonts w:ascii="Arial" w:eastAsia="Times New Roman" w:hAnsi="Arial" w:cs="Arial"/>
+          <w:color w:val="273B47"/>
+          <w:sz w:val="24"/>
+          <w:szCs w:val="24"/>
+          <w:lang w:eastAsia="es-CO"/>
+        </w:rPr>
+      </w:pPr>
+      <w:r>
+        <w:rPr>
+          <w:rFonts w:ascii="Arial" w:eastAsia="Times New Roman" w:hAnsi="Arial" w:cs="Arial"/>
+          <w:color w:val="273B47"/>
+          <w:sz w:val="24"/>
+          <w:szCs w:val="24"/>
+          <w:lang w:eastAsia="es-CO"/>
+        </w:rPr>
+        <w:t>Lo ideal es mantener el código al 100%.</w:t>
+      </w:r>
+    </w:p>
+    <w:p>
+      <w:pPr>
+        <w:rPr>
+          <w:u w:val="single"/>
+        </w:rPr>
+      </w:pPr>
+      <w:r>
+        <w:rPr>
+          <w:noProof/>
+          <w:lang w:eastAsia="es-CO"/>
+        </w:rPr>
+        <w:drawing>
+          <wp:inline distT="0" distB="0" distL="0" distR="0" wp14:anchorId="25452581" wp14:editId="15A21C4C">
+            <wp:extent cx="5610225" cy="1504950"/>
+            <wp:effectExtent l="0" t="0" r="9525" b="0"/>
+            <wp:docPr id="6" name="Imagen 6"/>
+            <wp:cNvGraphicFramePr>
+              <a:graphicFrameLocks xmlns:a="http://schemas.openxmlformats.org/drawingml/2006/main" noChangeAspect="1"/>
+            </wp:cNvGraphicFramePr>
+            <a:graphic xmlns:a="http://schemas.openxmlformats.org/drawingml/2006/main">
+              <a:graphicData uri="http://schemas.openxmlformats.org/drawingml/2006/picture">
+                <pic:pic xmlns:pic="http://schemas.openxmlformats.org/drawingml/2006/picture">
+                  <pic:nvPicPr>
+                    <pic:cNvPr id="1" name=""/>
+                    <pic:cNvPicPr/>
+                  </pic:nvPicPr>
+                  <pic:blipFill>
+                    <a:blip r:embed="rId12"/>
+                    <a:stretch>
+                      <a:fillRect/>
+                    </a:stretch>
+                  </pic:blipFill>
+                  <pic:spPr>
+                    <a:xfrm>
+                      <a:off x="0" y="0"/>
+                      <a:ext cx="5610225" cy="1504950"/>
                     </a:xfrm>
                     <a:prstGeom prst="rect">
                       <a:avLst/>

</xml_diff>